<commit_message>
muistutus ominaisuuden jatkaminen ja selvitystyö
</commit_message>
<xml_diff>
--- a/Projekti/Työajanseuranta/Työaikaraportti - Aapo Kaisla.docx
+++ b/Projekti/Työajanseuranta/Työaikaraportti - Aapo Kaisla.docx
@@ -101,6 +101,7 @@
                 <w:bCs/>
               </w:rPr>
             </w:pPr>
+            <w:proofErr w:type="gramStart"/>
             <w:r>
               <w:rPr>
                 <w:b/>
@@ -108,6 +109,7 @@
               </w:rPr>
               <w:t>Pvm</w:t>
             </w:r>
+            <w:proofErr w:type="gramEnd"/>
           </w:p>
         </w:tc>
         <w:tc>
@@ -282,7 +284,23 @@
           </w:tcPr>
           <w:p>
             <w:r>
-              <w:t>listojen tallenus Json tiedostoihin ja muita toimintoja</w:t>
+              <w:t xml:space="preserve">listojen </w:t>
+            </w:r>
+            <w:proofErr w:type="spellStart"/>
+            <w:r>
+              <w:t>tallenus</w:t>
+            </w:r>
+            <w:proofErr w:type="spellEnd"/>
+            <w:r>
+              <w:t xml:space="preserve"> </w:t>
+            </w:r>
+            <w:proofErr w:type="spellStart"/>
+            <w:r>
+              <w:t>Json</w:t>
+            </w:r>
+            <w:proofErr w:type="spellEnd"/>
+            <w:r>
+              <w:t xml:space="preserve"> tiedostoihin ja muita toimintoja</w:t>
             </w:r>
           </w:p>
         </w:tc>
@@ -313,8 +331,13 @@
             <w:tcW w:w="5103" w:type="dxa"/>
           </w:tcPr>
           <w:p>
-            <w:r>
-              <w:t>Checkboxien lisäys tehtäville ja toimintojen muuntelu</w:t>
+            <w:proofErr w:type="spellStart"/>
+            <w:r>
+              <w:t>Checkboxien</w:t>
+            </w:r>
+            <w:proofErr w:type="spellEnd"/>
+            <w:r>
+              <w:t xml:space="preserve"> lisäys tehtäville ja toimintojen muuntelu</w:t>
             </w:r>
           </w:p>
         </w:tc>
@@ -409,30 +432,53 @@
             <w:tcW w:w="5103" w:type="dxa"/>
           </w:tcPr>
           <w:p>
-            <w:r>
-              <w:t>timepickerin teko ja muuta säätöä</w:t>
-            </w:r>
-          </w:p>
-        </w:tc>
-      </w:tr>
-      <w:tr>
-        <w:tc>
-          <w:tcPr>
-            <w:tcW w:w="1980" w:type="dxa"/>
-          </w:tcPr>
-          <w:p/>
-        </w:tc>
-        <w:tc>
-          <w:tcPr>
-            <w:tcW w:w="2551" w:type="dxa"/>
-          </w:tcPr>
-          <w:p/>
-        </w:tc>
-        <w:tc>
-          <w:tcPr>
-            <w:tcW w:w="5103" w:type="dxa"/>
-          </w:tcPr>
-          <w:p/>
+            <w:proofErr w:type="spellStart"/>
+            <w:r>
+              <w:t>timepickerin</w:t>
+            </w:r>
+            <w:proofErr w:type="spellEnd"/>
+            <w:r>
+              <w:t xml:space="preserve"> teko ja muuta säätöä</w:t>
+            </w:r>
+          </w:p>
+        </w:tc>
+      </w:tr>
+      <w:tr>
+        <w:tc>
+          <w:tcPr>
+            <w:tcW w:w="1980" w:type="dxa"/>
+          </w:tcPr>
+          <w:p>
+            <w:r>
+              <w:t>8.3</w:t>
+            </w:r>
+          </w:p>
+        </w:tc>
+        <w:tc>
+          <w:tcPr>
+            <w:tcW w:w="2551" w:type="dxa"/>
+          </w:tcPr>
+          <w:p>
+            <w:r>
+              <w:t>2</w:t>
+            </w:r>
+          </w:p>
+        </w:tc>
+        <w:tc>
+          <w:tcPr>
+            <w:tcW w:w="5103" w:type="dxa"/>
+          </w:tcPr>
+          <w:p>
+            <w:r>
+              <w:t>Muistutus ominaisuuden jatk</w:t>
+            </w:r>
+            <w:r>
+              <w:t xml:space="preserve">aminen </w:t>
+            </w:r>
+            <w:r>
+              <w:t>ja selvittely</w:t>
+            </w:r>
+          </w:p>
         </w:tc>
       </w:tr>
       <w:tr>

</xml_diff>

<commit_message>
ilmoitusten kanssa oli vähän ongelmia
</commit_message>
<xml_diff>
--- a/Projekti/Työajanseuranta/Työaikaraportti - Aapo Kaisla.docx
+++ b/Projekti/Työajanseuranta/Työaikaraportti - Aapo Kaisla.docx
@@ -101,7 +101,6 @@
                 <w:bCs/>
               </w:rPr>
             </w:pPr>
-            <w:proofErr w:type="gramStart"/>
             <w:r>
               <w:rPr>
                 <w:b/>
@@ -109,7 +108,6 @@
               </w:rPr>
               <w:t>Pvm</w:t>
             </w:r>
-            <w:proofErr w:type="gramEnd"/>
           </w:p>
         </w:tc>
         <w:tc>
@@ -284,23 +282,7 @@
           </w:tcPr>
           <w:p>
             <w:r>
-              <w:t xml:space="preserve">listojen </w:t>
-            </w:r>
-            <w:proofErr w:type="spellStart"/>
-            <w:r>
-              <w:t>tallenus</w:t>
-            </w:r>
-            <w:proofErr w:type="spellEnd"/>
-            <w:r>
-              <w:t xml:space="preserve"> </w:t>
-            </w:r>
-            <w:proofErr w:type="spellStart"/>
-            <w:r>
-              <w:t>Json</w:t>
-            </w:r>
-            <w:proofErr w:type="spellEnd"/>
-            <w:r>
-              <w:t xml:space="preserve"> tiedostoihin ja muita toimintoja</w:t>
+              <w:t>listojen tallenus Json tiedostoihin ja muita toimintoja</w:t>
             </w:r>
           </w:p>
         </w:tc>
@@ -331,13 +313,8 @@
             <w:tcW w:w="5103" w:type="dxa"/>
           </w:tcPr>
           <w:p>
-            <w:proofErr w:type="spellStart"/>
-            <w:r>
-              <w:t>Checkboxien</w:t>
-            </w:r>
-            <w:proofErr w:type="spellEnd"/>
-            <w:r>
-              <w:t xml:space="preserve"> lisäys ja toimintojen muuntelu</w:t>
+            <w:r>
+              <w:t>Checkboxien lisäys ja toimintojen muuntelu</w:t>
             </w:r>
           </w:p>
         </w:tc>
@@ -432,13 +409,8 @@
             <w:tcW w:w="5103" w:type="dxa"/>
           </w:tcPr>
           <w:p>
-            <w:proofErr w:type="spellStart"/>
-            <w:r>
-              <w:t>timepickerin</w:t>
-            </w:r>
-            <w:proofErr w:type="spellEnd"/>
-            <w:r>
-              <w:t xml:space="preserve"> teko ja muuta säätöä</w:t>
+            <w:r>
+              <w:t>timepickerin teko ja muuta säätöä</w:t>
             </w:r>
           </w:p>
         </w:tc>
@@ -529,19 +501,31 @@
           <w:tcPr>
             <w:tcW w:w="1980" w:type="dxa"/>
           </w:tcPr>
-          <w:p/>
-        </w:tc>
-        <w:tc>
-          <w:tcPr>
-            <w:tcW w:w="2551" w:type="dxa"/>
-          </w:tcPr>
-          <w:p/>
-        </w:tc>
-        <w:tc>
-          <w:tcPr>
-            <w:tcW w:w="5103" w:type="dxa"/>
-          </w:tcPr>
-          <w:p/>
+          <w:p>
+            <w:r>
+              <w:t>11.3</w:t>
+            </w:r>
+          </w:p>
+        </w:tc>
+        <w:tc>
+          <w:tcPr>
+            <w:tcW w:w="2551" w:type="dxa"/>
+          </w:tcPr>
+          <w:p>
+            <w:r>
+              <w:t>1,5</w:t>
+            </w:r>
+          </w:p>
+        </w:tc>
+        <w:tc>
+          <w:tcPr>
+            <w:tcW w:w="5103" w:type="dxa"/>
+          </w:tcPr>
+          <w:p>
+            <w:r>
+              <w:t>Ilmoitusten jatkaminen</w:t>
+            </w:r>
+          </w:p>
         </w:tc>
       </w:tr>
       <w:tr>

</xml_diff>

<commit_message>
editointi toiminto ja muuta säätöä
</commit_message>
<xml_diff>
--- a/Projekti/Työajanseuranta/Työaikaraportti - Aapo Kaisla.docx
+++ b/Projekti/Työajanseuranta/Työaikaraportti - Aapo Kaisla.docx
@@ -565,19 +565,34 @@
           <w:tcPr>
             <w:tcW w:w="1980" w:type="dxa"/>
           </w:tcPr>
-          <w:p/>
-        </w:tc>
-        <w:tc>
-          <w:tcPr>
-            <w:tcW w:w="2551" w:type="dxa"/>
-          </w:tcPr>
-          <w:p/>
-        </w:tc>
-        <w:tc>
-          <w:tcPr>
-            <w:tcW w:w="5103" w:type="dxa"/>
-          </w:tcPr>
-          <w:p/>
+          <w:p>
+            <w:r>
+              <w:t>14.3</w:t>
+            </w:r>
+          </w:p>
+        </w:tc>
+        <w:tc>
+          <w:tcPr>
+            <w:tcW w:w="2551" w:type="dxa"/>
+          </w:tcPr>
+          <w:p>
+            <w:r>
+              <w:t>2</w:t>
+            </w:r>
+            <w:r>
+              <w:t>,5</w:t>
+            </w:r>
+          </w:p>
+        </w:tc>
+        <w:tc>
+          <w:tcPr>
+            <w:tcW w:w="5103" w:type="dxa"/>
+          </w:tcPr>
+          <w:p>
+            <w:r>
+              <w:t>editointi toiminnon lisäys, siihen liittyvä selvitystyö ja muuta säätöä</w:t>
+            </w:r>
+          </w:p>
         </w:tc>
       </w:tr>
       <w:tr>

</xml_diff>

<commit_message>
Ohjelman hienosäätöä ja tuntien merkkaus
</commit_message>
<xml_diff>
--- a/Projekti/Työajanseuranta/Työaikaraportti - Aapo Kaisla.docx
+++ b/Projekti/Työajanseuranta/Työaikaraportti - Aapo Kaisla.docx
@@ -600,19 +600,31 @@
           <w:tcPr>
             <w:tcW w:w="1980" w:type="dxa"/>
           </w:tcPr>
-          <w:p/>
-        </w:tc>
-        <w:tc>
-          <w:tcPr>
-            <w:tcW w:w="2551" w:type="dxa"/>
-          </w:tcPr>
-          <w:p/>
-        </w:tc>
-        <w:tc>
-          <w:tcPr>
-            <w:tcW w:w="5103" w:type="dxa"/>
-          </w:tcPr>
-          <w:p/>
+          <w:p>
+            <w:r>
+              <w:t>16.3</w:t>
+            </w:r>
+          </w:p>
+        </w:tc>
+        <w:tc>
+          <w:tcPr>
+            <w:tcW w:w="2551" w:type="dxa"/>
+          </w:tcPr>
+          <w:p>
+            <w:r>
+              <w:t>3</w:t>
+            </w:r>
+          </w:p>
+        </w:tc>
+        <w:tc>
+          <w:tcPr>
+            <w:tcW w:w="5103" w:type="dxa"/>
+          </w:tcPr>
+          <w:p>
+            <w:r>
+              <w:t>UML kuvaaja ja ohjelman hienosäätöä</w:t>
+            </w:r>
+          </w:p>
         </w:tc>
       </w:tr>
       <w:tr>

</xml_diff>

<commit_message>
viimeiset muutokset kuten themen lisäys
</commit_message>
<xml_diff>
--- a/Projekti/Työajanseuranta/Työaikaraportti - Aapo Kaisla.docx
+++ b/Projekti/Työajanseuranta/Työaikaraportti - Aapo Kaisla.docx
@@ -129,6 +129,20 @@
               </w:rPr>
               <w:t>Tunnit yhteensä</w:t>
             </w:r>
+            <w:r>
+              <w:rPr>
+                <w:b/>
+                <w:bCs/>
+              </w:rPr>
+              <w:t xml:space="preserve">   </w:t>
+            </w:r>
+            <w:r>
+              <w:rPr>
+                <w:b/>
+                <w:bCs/>
+              </w:rPr>
+              <w:t>31</w:t>
+            </w:r>
           </w:p>
         </w:tc>
         <w:tc>
@@ -612,17 +626,26 @@
           </w:tcPr>
           <w:p>
             <w:r>
-              <w:t>3</w:t>
-            </w:r>
-          </w:p>
-        </w:tc>
-        <w:tc>
-          <w:tcPr>
-            <w:tcW w:w="5103" w:type="dxa"/>
-          </w:tcPr>
-          <w:p>
-            <w:r>
-              <w:t>UML kuvaaja ja ohjelman hienosäätöä</w:t>
+              <w:t>5,5</w:t>
+            </w:r>
+          </w:p>
+        </w:tc>
+        <w:tc>
+          <w:tcPr>
+            <w:tcW w:w="5103" w:type="dxa"/>
+          </w:tcPr>
+          <w:p>
+            <w:r>
+              <w:t>UML kuvaaja</w:t>
+            </w:r>
+            <w:r>
+              <w:t>,</w:t>
+            </w:r>
+            <w:r>
+              <w:t xml:space="preserve"> ohjelman hienosäätöä</w:t>
+            </w:r>
+            <w:r>
+              <w:t xml:space="preserve"> ja Theme vaihtoehdon lisäys asetuksiin</w:t>
             </w:r>
           </w:p>
         </w:tc>
@@ -985,6 +1008,7 @@
                 <w:b/>
                 <w:bCs/>
               </w:rPr>
+              <w:lastRenderedPageBreak/>
               <w:t>Yhteensä</w:t>
             </w:r>
           </w:p>
@@ -995,7 +1019,11 @@
             <w:gridSpan w:val="2"/>
             <w:shd w:val="clear" w:color="auto" w:fill="D0CECE" w:themeFill="background2" w:themeFillShade="E6"/>
           </w:tcPr>
-          <w:p/>
+          <w:p>
+            <w:r>
+              <w:t>31</w:t>
+            </w:r>
+          </w:p>
         </w:tc>
       </w:tr>
     </w:tbl>

</xml_diff>